<commit_message>
Share post on social media
</commit_message>
<xml_diff>
--- a/Data/Major Remaining Items.docx
+++ b/Data/Major Remaining Items.docx
@@ -222,6 +222,9 @@
       <w:r>
         <w:t>Invite/Share Button</w:t>
       </w:r>
+      <w:r>
+        <w:t xml:space="preserve"> [within project]</w:t>
+      </w:r>
     </w:p>
     <w:p>
       <w:pPr>
@@ -230,8 +233,14 @@
           <w:ilvl w:val="0"/>
           <w:numId w:val="5"/>
         </w:numPr>
-      </w:pPr>
-      <w:r>
+        <w:rPr>
+          <w:highlight w:val="yellow"/>
+        </w:rPr>
+      </w:pPr>
+      <w:r>
+        <w:rPr>
+          <w:highlight w:val="yellow"/>
+        </w:rPr>
         <w:t>Add to Calendar Button</w:t>
       </w:r>
     </w:p>
@@ -291,6 +300,12 @@
       </w:pPr>
       <w:r>
         <w:t>Post Scheduling</w:t>
+      </w:r>
+      <w:r>
+        <w:t xml:space="preserve"> [all over</w:t>
+      </w:r>
+      <w:r>
+        <w:t xml:space="preserve"> the social media]</w:t>
       </w:r>
     </w:p>
     <w:p>

</xml_diff>